<commit_message>
matrice annuelle avec DFA et avec statistiques
</commit_message>
<xml_diff>
--- a/src/main/resources/etats/apochePoi/Bouake/RAPPORT_TRIMESTRIEL.docx
+++ b/src/main/resources/etats/apochePoi/Bouake/RAPPORT_TRIMESTRIEL.docx
@@ -218,8 +218,9 @@
           <w:szCs w:val="22"/>
           <w:lang w:eastAsia="en-US"/>
         </w:rPr>
-        <w:t xml:space="preserve">COLLEGE PRIVE </w:t>
+        <w:t xml:space="preserve"> </w:t>
       </w:r>
+      <w:proofErr w:type="spellStart"/>
       <w:r>
         <w:rPr>
           <w:rFonts w:ascii="Arial" w:eastAsia="Calibri" w:hAnsi="Arial" w:cs="Arial"/>
@@ -228,28 +229,9 @@
           <w:szCs w:val="22"/>
           <w:lang w:eastAsia="en-US"/>
         </w:rPr>
-        <w:t xml:space="preserve"> </w:t>
-      </w:r>
-      <w:r>
-        <w:rPr>
-          <w:rFonts w:ascii="Arial" w:eastAsia="Calibri" w:hAnsi="Arial" w:cs="Arial"/>
-          <w:kern w:val="2"/>
-          <w:sz w:val="22"/>
-          <w:szCs w:val="22"/>
-          <w:lang w:eastAsia="en-US"/>
-        </w:rPr>
-        <w:t xml:space="preserve">  </w:t>
-      </w:r>
-      <w:r>
-        <w:rPr>
-          <w:rFonts w:ascii="Arial" w:eastAsia="Calibri" w:hAnsi="Arial" w:cs="Arial"/>
-          <w:kern w:val="2"/>
-          <w:sz w:val="22"/>
-          <w:szCs w:val="22"/>
-          <w:lang w:eastAsia="en-US"/>
-        </w:rPr>
         <w:t>Ecole_Texte</w:t>
       </w:r>
+      <w:proofErr w:type="spellEnd"/>
     </w:p>
     <w:p>
       <w:pPr>
@@ -284,6 +266,7 @@
         </w:rPr>
         <w:t xml:space="preserve"> </w:t>
       </w:r>
+      <w:proofErr w:type="spellStart"/>
       <w:r>
         <w:rPr>
           <w:rFonts w:ascii="Arial" w:eastAsia="Calibri" w:hAnsi="Arial" w:cs="Arial"/>
@@ -294,6 +277,7 @@
         </w:rPr>
         <w:t>Telephone_Texte</w:t>
       </w:r>
+      <w:proofErr w:type="spellEnd"/>
     </w:p>
     <w:p>
       <w:pPr>
@@ -459,6 +443,7 @@
         </w:rPr>
         <w:t xml:space="preserve"> </w:t>
       </w:r>
+      <w:proofErr w:type="spellStart"/>
       <w:r>
         <w:rPr>
           <w:rFonts w:eastAsia="Calibri"/>
@@ -485,6 +470,7 @@
         </w:rPr>
         <w:t>Trimestre_texte</w:t>
       </w:r>
+      <w:proofErr w:type="spellEnd"/>
       <w:r>
         <w:rPr>
           <w:rFonts w:eastAsia="Calibri"/>
@@ -566,6 +552,7 @@
           </w14:textFill>
         </w:rPr>
       </w:pPr>
+      <w:proofErr w:type="spellStart"/>
       <w:r>
         <w:rPr>
           <w:rFonts w:eastAsia="Calibri"/>
@@ -592,6 +579,7 @@
         </w:rPr>
         <w:t>Annee_texte</w:t>
       </w:r>
+      <w:proofErr w:type="spellEnd"/>
       <w:r>
         <w:rPr>
           <w:rFonts w:eastAsia="Calibri"/>
@@ -1441,7 +1429,7 @@
       <w:pPr>
         <w:numPr>
           <w:ilvl w:val="0"/>
-          <w:numId w:val="6"/>
+          <w:numId w:val="21"/>
         </w:numPr>
         <w:spacing w:line="360" w:lineRule="auto"/>
         <w:rPr>
@@ -1463,7 +1451,7 @@
       <w:pPr>
         <w:numPr>
           <w:ilvl w:val="3"/>
-          <w:numId w:val="6"/>
+          <w:numId w:val="21"/>
         </w:numPr>
         <w:spacing w:line="360" w:lineRule="auto"/>
         <w:rPr>
@@ -1681,7 +1669,7 @@
       <w:pPr>
         <w:numPr>
           <w:ilvl w:val="3"/>
-          <w:numId w:val="6"/>
+          <w:numId w:val="21"/>
         </w:numPr>
         <w:spacing w:line="360" w:lineRule="auto"/>
         <w:rPr>
@@ -1702,10 +1690,9 @@
         <w:pStyle w:val="Paragraphedeliste"/>
         <w:numPr>
           <w:ilvl w:val="0"/>
-          <w:numId w:val="16"/>
+          <w:numId w:val="22"/>
         </w:numPr>
         <w:spacing w:line="360" w:lineRule="auto"/>
-        <w:ind w:left="1134"/>
         <w:rPr>
           <w:sz w:val="26"/>
           <w:szCs w:val="26"/>
@@ -2066,7 +2053,7 @@
         <w:pStyle w:val="Paragraphedeliste"/>
         <w:numPr>
           <w:ilvl w:val="0"/>
-          <w:numId w:val="16"/>
+          <w:numId w:val="22"/>
         </w:numPr>
         <w:spacing w:line="360" w:lineRule="auto"/>
         <w:ind w:left="1134"/>
@@ -2524,7 +2511,7 @@
       <w:pPr>
         <w:numPr>
           <w:ilvl w:val="0"/>
-          <w:numId w:val="6"/>
+          <w:numId w:val="21"/>
         </w:numPr>
         <w:spacing w:line="360" w:lineRule="auto"/>
         <w:rPr>
@@ -2546,7 +2533,7 @@
       <w:pPr>
         <w:numPr>
           <w:ilvl w:val="3"/>
-          <w:numId w:val="6"/>
+          <w:numId w:val="21"/>
         </w:numPr>
         <w:spacing w:line="360" w:lineRule="auto"/>
         <w:rPr>
@@ -2783,13 +2770,23 @@
                 <w:szCs w:val="26"/>
               </w:rPr>
             </w:pPr>
-            <w:r>
-              <w:rPr>
-                <w:b/>
-                <w:sz w:val="26"/>
-                <w:szCs w:val="26"/>
-              </w:rPr>
-              <w:t>Moy ≥ 10</w:t>
+            <w:proofErr w:type="spellStart"/>
+            <w:r>
+              <w:rPr>
+                <w:b/>
+                <w:sz w:val="26"/>
+                <w:szCs w:val="26"/>
+              </w:rPr>
+              <w:t>Moy</w:t>
+            </w:r>
+            <w:proofErr w:type="spellEnd"/>
+            <w:r>
+              <w:rPr>
+                <w:b/>
+                <w:sz w:val="26"/>
+                <w:szCs w:val="26"/>
+              </w:rPr>
+              <w:t xml:space="preserve"> ≥ 10</w:t>
             </w:r>
           </w:p>
         </w:tc>
@@ -2833,7 +2830,25 @@
                 <w:sz w:val="26"/>
                 <w:szCs w:val="26"/>
               </w:rPr>
-              <w:t>8,50 ≤ Moy &lt; 10,00</w:t>
+              <w:t xml:space="preserve">8,50 ≤ </w:t>
+            </w:r>
+            <w:proofErr w:type="spellStart"/>
+            <w:r>
+              <w:rPr>
+                <w:b/>
+                <w:sz w:val="26"/>
+                <w:szCs w:val="26"/>
+              </w:rPr>
+              <w:t>Moy</w:t>
+            </w:r>
+            <w:proofErr w:type="spellEnd"/>
+            <w:r>
+              <w:rPr>
+                <w:b/>
+                <w:sz w:val="26"/>
+                <w:szCs w:val="26"/>
+              </w:rPr>
+              <w:t xml:space="preserve"> &lt; 10,00</w:t>
             </w:r>
           </w:p>
         </w:tc>
@@ -2871,13 +2886,23 @@
                 <w:szCs w:val="26"/>
               </w:rPr>
             </w:pPr>
-            <w:r>
-              <w:rPr>
-                <w:b/>
-                <w:sz w:val="26"/>
-                <w:szCs w:val="26"/>
-              </w:rPr>
-              <w:t>Moy &lt; 8,50</w:t>
+            <w:proofErr w:type="spellStart"/>
+            <w:r>
+              <w:rPr>
+                <w:b/>
+                <w:sz w:val="26"/>
+                <w:szCs w:val="26"/>
+              </w:rPr>
+              <w:t>Moy</w:t>
+            </w:r>
+            <w:proofErr w:type="spellEnd"/>
+            <w:r>
+              <w:rPr>
+                <w:b/>
+                <w:sz w:val="26"/>
+                <w:szCs w:val="26"/>
+              </w:rPr>
+              <w:t xml:space="preserve"> &lt; 8,50</w:t>
             </w:r>
           </w:p>
         </w:tc>
@@ -3390,13 +3415,23 @@
                 <w:szCs w:val="26"/>
               </w:rPr>
             </w:pPr>
-            <w:r>
-              <w:rPr>
-                <w:b/>
-                <w:sz w:val="26"/>
-                <w:szCs w:val="26"/>
-              </w:rPr>
-              <w:t>Moy ≥ 10</w:t>
+            <w:proofErr w:type="spellStart"/>
+            <w:r>
+              <w:rPr>
+                <w:b/>
+                <w:sz w:val="26"/>
+                <w:szCs w:val="26"/>
+              </w:rPr>
+              <w:t>Moy</w:t>
+            </w:r>
+            <w:proofErr w:type="spellEnd"/>
+            <w:r>
+              <w:rPr>
+                <w:b/>
+                <w:sz w:val="26"/>
+                <w:szCs w:val="26"/>
+              </w:rPr>
+              <w:t xml:space="preserve"> ≥ 10</w:t>
             </w:r>
           </w:p>
         </w:tc>
@@ -3440,7 +3475,25 @@
                 <w:sz w:val="26"/>
                 <w:szCs w:val="26"/>
               </w:rPr>
-              <w:t>8,50 ≤ Moy &lt; 10,00</w:t>
+              <w:t xml:space="preserve">8,50 ≤ </w:t>
+            </w:r>
+            <w:proofErr w:type="spellStart"/>
+            <w:r>
+              <w:rPr>
+                <w:b/>
+                <w:sz w:val="26"/>
+                <w:szCs w:val="26"/>
+              </w:rPr>
+              <w:t>Moy</w:t>
+            </w:r>
+            <w:proofErr w:type="spellEnd"/>
+            <w:r>
+              <w:rPr>
+                <w:b/>
+                <w:sz w:val="26"/>
+                <w:szCs w:val="26"/>
+              </w:rPr>
+              <w:t xml:space="preserve"> &lt; 10,00</w:t>
             </w:r>
           </w:p>
         </w:tc>
@@ -3478,13 +3531,23 @@
                 <w:szCs w:val="26"/>
               </w:rPr>
             </w:pPr>
-            <w:r>
-              <w:rPr>
-                <w:b/>
-                <w:sz w:val="26"/>
-                <w:szCs w:val="26"/>
-              </w:rPr>
-              <w:t>Moy &lt; 8,50</w:t>
+            <w:proofErr w:type="spellStart"/>
+            <w:r>
+              <w:rPr>
+                <w:b/>
+                <w:sz w:val="26"/>
+                <w:szCs w:val="26"/>
+              </w:rPr>
+              <w:t>Moy</w:t>
+            </w:r>
+            <w:proofErr w:type="spellEnd"/>
+            <w:r>
+              <w:rPr>
+                <w:b/>
+                <w:sz w:val="26"/>
+                <w:szCs w:val="26"/>
+              </w:rPr>
+              <w:t xml:space="preserve"> &lt; 8,50</w:t>
             </w:r>
           </w:p>
         </w:tc>
@@ -3930,13 +3993,23 @@
                 <w:szCs w:val="26"/>
               </w:rPr>
             </w:pPr>
-            <w:r>
-              <w:rPr>
-                <w:b/>
-                <w:sz w:val="26"/>
-                <w:szCs w:val="26"/>
-              </w:rPr>
-              <w:t>Moy ≥ 10</w:t>
+            <w:proofErr w:type="spellStart"/>
+            <w:r>
+              <w:rPr>
+                <w:b/>
+                <w:sz w:val="26"/>
+                <w:szCs w:val="26"/>
+              </w:rPr>
+              <w:t>Moy</w:t>
+            </w:r>
+            <w:proofErr w:type="spellEnd"/>
+            <w:r>
+              <w:rPr>
+                <w:b/>
+                <w:sz w:val="26"/>
+                <w:szCs w:val="26"/>
+              </w:rPr>
+              <w:t xml:space="preserve"> ≥ 10</w:t>
             </w:r>
           </w:p>
         </w:tc>
@@ -3980,7 +4053,25 @@
                 <w:sz w:val="26"/>
                 <w:szCs w:val="26"/>
               </w:rPr>
-              <w:t>8,50 ≤ Moy &lt; 10,00</w:t>
+              <w:t xml:space="preserve">8,50 ≤ </w:t>
+            </w:r>
+            <w:proofErr w:type="spellStart"/>
+            <w:r>
+              <w:rPr>
+                <w:b/>
+                <w:sz w:val="26"/>
+                <w:szCs w:val="26"/>
+              </w:rPr>
+              <w:t>Moy</w:t>
+            </w:r>
+            <w:proofErr w:type="spellEnd"/>
+            <w:r>
+              <w:rPr>
+                <w:b/>
+                <w:sz w:val="26"/>
+                <w:szCs w:val="26"/>
+              </w:rPr>
+              <w:t xml:space="preserve"> &lt; 10,00</w:t>
             </w:r>
           </w:p>
         </w:tc>
@@ -4018,13 +4109,23 @@
                 <w:szCs w:val="26"/>
               </w:rPr>
             </w:pPr>
-            <w:r>
-              <w:rPr>
-                <w:b/>
-                <w:sz w:val="26"/>
-                <w:szCs w:val="26"/>
-              </w:rPr>
-              <w:t>Moy &lt; 8,50</w:t>
+            <w:proofErr w:type="spellStart"/>
+            <w:r>
+              <w:rPr>
+                <w:b/>
+                <w:sz w:val="26"/>
+                <w:szCs w:val="26"/>
+              </w:rPr>
+              <w:t>Moy</w:t>
+            </w:r>
+            <w:proofErr w:type="spellEnd"/>
+            <w:r>
+              <w:rPr>
+                <w:b/>
+                <w:sz w:val="26"/>
+                <w:szCs w:val="26"/>
+              </w:rPr>
+              <w:t xml:space="preserve"> &lt; 8,50</w:t>
             </w:r>
           </w:p>
         </w:tc>
@@ -5573,6 +5674,7 @@
                 <w:szCs w:val="26"/>
               </w:rPr>
             </w:pPr>
+            <w:proofErr w:type="spellStart"/>
             <w:r>
               <w:rPr>
                 <w:b/>
@@ -5590,6 +5692,7 @@
               </w:rPr>
               <w:t>le</w:t>
             </w:r>
+            <w:proofErr w:type="spellEnd"/>
             <w:r>
               <w:rPr>
                 <w:b/>
@@ -5613,6 +5716,7 @@
                 <w:szCs w:val="26"/>
               </w:rPr>
             </w:pPr>
+            <w:proofErr w:type="spellStart"/>
             <w:r>
               <w:rPr>
                 <w:b/>
@@ -5630,6 +5734,7 @@
               </w:rPr>
               <w:t>le</w:t>
             </w:r>
+            <w:proofErr w:type="spellEnd"/>
             <w:r>
               <w:rPr>
                 <w:b/>
@@ -5653,6 +5758,7 @@
                 <w:szCs w:val="26"/>
               </w:rPr>
             </w:pPr>
+            <w:proofErr w:type="spellStart"/>
             <w:r>
               <w:rPr>
                 <w:b/>
@@ -5670,6 +5776,7 @@
               </w:rPr>
               <w:t>le</w:t>
             </w:r>
+            <w:proofErr w:type="spellEnd"/>
             <w:r>
               <w:rPr>
                 <w:b/>
@@ -6418,8 +6525,6 @@
         </w:rPr>
         <w:t>2</w:t>
       </w:r>
-      <w:bookmarkStart w:id="0" w:name="_GoBack"/>
-      <w:bookmarkEnd w:id="0"/>
     </w:p>
     <w:tbl>
       <w:tblPr>
@@ -13227,7 +13332,7 @@
       <w:pPr>
         <w:numPr>
           <w:ilvl w:val="0"/>
-          <w:numId w:val="11"/>
+          <w:numId w:val="23"/>
         </w:numPr>
         <w:spacing w:line="360" w:lineRule="auto"/>
         <w:rPr>
@@ -13236,6 +13341,8 @@
           <w:szCs w:val="26"/>
         </w:rPr>
       </w:pPr>
+      <w:bookmarkStart w:id="0" w:name="_GoBack"/>
+      <w:bookmarkEnd w:id="0"/>
       <w:r>
         <w:rPr>
           <w:bCs/>
@@ -13739,7 +13846,7 @@
       <w:pPr>
         <w:numPr>
           <w:ilvl w:val="0"/>
-          <w:numId w:val="11"/>
+          <w:numId w:val="23"/>
         </w:numPr>
         <w:spacing w:line="360" w:lineRule="auto"/>
         <w:rPr>
@@ -14167,7 +14274,7 @@
       <w:pPr>
         <w:numPr>
           <w:ilvl w:val="0"/>
-          <w:numId w:val="11"/>
+          <w:numId w:val="23"/>
         </w:numPr>
         <w:spacing w:line="360" w:lineRule="auto"/>
         <w:rPr>
@@ -14594,7 +14701,7 @@
       <w:pPr>
         <w:numPr>
           <w:ilvl w:val="0"/>
-          <w:numId w:val="11"/>
+          <w:numId w:val="23"/>
         </w:numPr>
         <w:spacing w:line="360" w:lineRule="auto"/>
         <w:rPr>
@@ -15856,6 +15963,126 @@
     </w:lvl>
   </w:abstractNum>
   <w:abstractNum w:abstractNumId="5" w15:restartNumberingAfterBreak="0">
+    <w:nsid w:val="1ED45DF4"/>
+    <w:multiLevelType w:val="hybridMultilevel"/>
+    <w:tmpl w:val="806AD60C"/>
+    <w:lvl w:ilvl="0" w:tplc="040C0015">
+      <w:start w:val="1"/>
+      <w:numFmt w:val="upperLetter"/>
+      <w:lvlText w:val="%1."/>
+      <w:lvlJc w:val="left"/>
+      <w:pPr>
+        <w:tabs>
+          <w:tab w:val="num" w:pos="720"/>
+        </w:tabs>
+        <w:ind w:left="720" w:hanging="360"/>
+      </w:pPr>
+    </w:lvl>
+    <w:lvl w:ilvl="1" w:tplc="040C0019" w:tentative="1">
+      <w:start w:val="1"/>
+      <w:numFmt w:val="lowerLetter"/>
+      <w:lvlText w:val="%2."/>
+      <w:lvlJc w:val="left"/>
+      <w:pPr>
+        <w:tabs>
+          <w:tab w:val="num" w:pos="1440"/>
+        </w:tabs>
+        <w:ind w:left="1440" w:hanging="360"/>
+      </w:pPr>
+    </w:lvl>
+    <w:lvl w:ilvl="2" w:tplc="040C001B">
+      <w:start w:val="1"/>
+      <w:numFmt w:val="lowerRoman"/>
+      <w:lvlText w:val="%3."/>
+      <w:lvlJc w:val="right"/>
+      <w:pPr>
+        <w:tabs>
+          <w:tab w:val="num" w:pos="2160"/>
+        </w:tabs>
+        <w:ind w:left="2160" w:hanging="180"/>
+      </w:pPr>
+    </w:lvl>
+    <w:lvl w:ilvl="3" w:tplc="410275AA">
+      <w:start w:val="1"/>
+      <w:numFmt w:val="decimal"/>
+      <w:lvlText w:val="%4."/>
+      <w:lvlJc w:val="left"/>
+      <w:pPr>
+        <w:tabs>
+          <w:tab w:val="num" w:pos="786"/>
+        </w:tabs>
+        <w:ind w:left="786" w:hanging="360"/>
+      </w:pPr>
+      <w:rPr>
+        <w:b/>
+        <w:bCs/>
+      </w:rPr>
+    </w:lvl>
+    <w:lvl w:ilvl="4" w:tplc="9AC05234">
+      <w:start w:val="1"/>
+      <w:numFmt w:val="decimal"/>
+      <w:lvlText w:val="2.%5."/>
+      <w:lvlJc w:val="left"/>
+      <w:pPr>
+        <w:tabs>
+          <w:tab w:val="num" w:pos="1219"/>
+        </w:tabs>
+        <w:ind w:left="709" w:firstLine="0"/>
+      </w:pPr>
+      <w:rPr>
+        <w:rFonts w:hint="default"/>
+      </w:rPr>
+    </w:lvl>
+    <w:lvl w:ilvl="5" w:tplc="040C001B" w:tentative="1">
+      <w:start w:val="1"/>
+      <w:numFmt w:val="lowerRoman"/>
+      <w:lvlText w:val="%6."/>
+      <w:lvlJc w:val="right"/>
+      <w:pPr>
+        <w:tabs>
+          <w:tab w:val="num" w:pos="4320"/>
+        </w:tabs>
+        <w:ind w:left="4320" w:hanging="180"/>
+      </w:pPr>
+    </w:lvl>
+    <w:lvl w:ilvl="6" w:tplc="040C000F" w:tentative="1">
+      <w:start w:val="1"/>
+      <w:numFmt w:val="decimal"/>
+      <w:lvlText w:val="%7."/>
+      <w:lvlJc w:val="left"/>
+      <w:pPr>
+        <w:tabs>
+          <w:tab w:val="num" w:pos="5040"/>
+        </w:tabs>
+        <w:ind w:left="5040" w:hanging="360"/>
+      </w:pPr>
+    </w:lvl>
+    <w:lvl w:ilvl="7" w:tplc="040C0019" w:tentative="1">
+      <w:start w:val="1"/>
+      <w:numFmt w:val="lowerLetter"/>
+      <w:lvlText w:val="%8."/>
+      <w:lvlJc w:val="left"/>
+      <w:pPr>
+        <w:tabs>
+          <w:tab w:val="num" w:pos="5760"/>
+        </w:tabs>
+        <w:ind w:left="5760" w:hanging="360"/>
+      </w:pPr>
+    </w:lvl>
+    <w:lvl w:ilvl="8" w:tplc="040C001B" w:tentative="1">
+      <w:start w:val="1"/>
+      <w:numFmt w:val="lowerRoman"/>
+      <w:lvlText w:val="%9."/>
+      <w:lvlJc w:val="right"/>
+      <w:pPr>
+        <w:tabs>
+          <w:tab w:val="num" w:pos="6480"/>
+        </w:tabs>
+        <w:ind w:left="6480" w:hanging="180"/>
+      </w:pPr>
+    </w:lvl>
+  </w:abstractNum>
+  <w:abstractNum w:abstractNumId="6" w15:restartNumberingAfterBreak="0">
     <w:nsid w:val="283B20A2"/>
     <w:multiLevelType w:val="hybridMultilevel"/>
     <w:tmpl w:val="BDC60A16"/>
@@ -15944,7 +16171,7 @@
       </w:pPr>
     </w:lvl>
   </w:abstractNum>
-  <w:abstractNum w:abstractNumId="6" w15:restartNumberingAfterBreak="0">
+  <w:abstractNum w:abstractNumId="7" w15:restartNumberingAfterBreak="0">
     <w:nsid w:val="29415638"/>
     <w:multiLevelType w:val="hybridMultilevel"/>
     <w:tmpl w:val="36E2DB50"/>
@@ -16060,7 +16287,7 @@
       </w:pPr>
     </w:lvl>
   </w:abstractNum>
-  <w:abstractNum w:abstractNumId="7" w15:restartNumberingAfterBreak="0">
+  <w:abstractNum w:abstractNumId="8" w15:restartNumberingAfterBreak="0">
     <w:nsid w:val="29D174D8"/>
     <w:multiLevelType w:val="hybridMultilevel"/>
     <w:tmpl w:val="CD34C410"/>
@@ -16146,7 +16373,7 @@
       </w:pPr>
     </w:lvl>
   </w:abstractNum>
-  <w:abstractNum w:abstractNumId="8" w15:restartNumberingAfterBreak="0">
+  <w:abstractNum w:abstractNumId="9" w15:restartNumberingAfterBreak="0">
     <w:nsid w:val="2AD01FAD"/>
     <w:multiLevelType w:val="hybridMultilevel"/>
     <w:tmpl w:val="806AD60C"/>
@@ -16266,7 +16493,7 @@
       </w:pPr>
     </w:lvl>
   </w:abstractNum>
-  <w:abstractNum w:abstractNumId="9" w15:restartNumberingAfterBreak="0">
+  <w:abstractNum w:abstractNumId="10" w15:restartNumberingAfterBreak="0">
     <w:nsid w:val="2BDA7480"/>
     <w:multiLevelType w:val="hybridMultilevel"/>
     <w:tmpl w:val="1466D3E8"/>
@@ -16383,7 +16610,98 @@
       </w:pPr>
     </w:lvl>
   </w:abstractNum>
-  <w:abstractNum w:abstractNumId="10" w15:restartNumberingAfterBreak="0">
+  <w:abstractNum w:abstractNumId="11" w15:restartNumberingAfterBreak="0">
+    <w:nsid w:val="305446B5"/>
+    <w:multiLevelType w:val="hybridMultilevel"/>
+    <w:tmpl w:val="1418269E"/>
+    <w:lvl w:ilvl="0" w:tplc="DE6A0F92">
+      <w:start w:val="1"/>
+      <w:numFmt w:val="decimal"/>
+      <w:lvlText w:val="2.%1."/>
+      <w:lvlJc w:val="left"/>
+      <w:pPr>
+        <w:ind w:left="720" w:hanging="360"/>
+      </w:pPr>
+      <w:rPr>
+        <w:rFonts w:hint="default"/>
+        <w:b/>
+        <w:bCs/>
+      </w:rPr>
+    </w:lvl>
+    <w:lvl w:ilvl="1" w:tplc="040C0019" w:tentative="1">
+      <w:start w:val="1"/>
+      <w:numFmt w:val="lowerLetter"/>
+      <w:lvlText w:val="%2."/>
+      <w:lvlJc w:val="left"/>
+      <w:pPr>
+        <w:ind w:left="1440" w:hanging="360"/>
+      </w:pPr>
+    </w:lvl>
+    <w:lvl w:ilvl="2" w:tplc="040C001B" w:tentative="1">
+      <w:start w:val="1"/>
+      <w:numFmt w:val="lowerRoman"/>
+      <w:lvlText w:val="%3."/>
+      <w:lvlJc w:val="right"/>
+      <w:pPr>
+        <w:ind w:left="2160" w:hanging="180"/>
+      </w:pPr>
+    </w:lvl>
+    <w:lvl w:ilvl="3" w:tplc="040C000F" w:tentative="1">
+      <w:start w:val="1"/>
+      <w:numFmt w:val="decimal"/>
+      <w:lvlText w:val="%4."/>
+      <w:lvlJc w:val="left"/>
+      <w:pPr>
+        <w:ind w:left="2880" w:hanging="360"/>
+      </w:pPr>
+    </w:lvl>
+    <w:lvl w:ilvl="4" w:tplc="040C0019" w:tentative="1">
+      <w:start w:val="1"/>
+      <w:numFmt w:val="lowerLetter"/>
+      <w:lvlText w:val="%5."/>
+      <w:lvlJc w:val="left"/>
+      <w:pPr>
+        <w:ind w:left="3600" w:hanging="360"/>
+      </w:pPr>
+    </w:lvl>
+    <w:lvl w:ilvl="5" w:tplc="040C001B" w:tentative="1">
+      <w:start w:val="1"/>
+      <w:numFmt w:val="lowerRoman"/>
+      <w:lvlText w:val="%6."/>
+      <w:lvlJc w:val="right"/>
+      <w:pPr>
+        <w:ind w:left="4320" w:hanging="180"/>
+      </w:pPr>
+    </w:lvl>
+    <w:lvl w:ilvl="6" w:tplc="040C000F" w:tentative="1">
+      <w:start w:val="1"/>
+      <w:numFmt w:val="decimal"/>
+      <w:lvlText w:val="%7."/>
+      <w:lvlJc w:val="left"/>
+      <w:pPr>
+        <w:ind w:left="5040" w:hanging="360"/>
+      </w:pPr>
+    </w:lvl>
+    <w:lvl w:ilvl="7" w:tplc="040C0019" w:tentative="1">
+      <w:start w:val="1"/>
+      <w:numFmt w:val="lowerLetter"/>
+      <w:lvlText w:val="%8."/>
+      <w:lvlJc w:val="left"/>
+      <w:pPr>
+        <w:ind w:left="5760" w:hanging="360"/>
+      </w:pPr>
+    </w:lvl>
+    <w:lvl w:ilvl="8" w:tplc="040C001B" w:tentative="1">
+      <w:start w:val="1"/>
+      <w:numFmt w:val="lowerRoman"/>
+      <w:lvlText w:val="%9."/>
+      <w:lvlJc w:val="right"/>
+      <w:pPr>
+        <w:ind w:left="6480" w:hanging="180"/>
+      </w:pPr>
+    </w:lvl>
+  </w:abstractNum>
+  <w:abstractNum w:abstractNumId="12" w15:restartNumberingAfterBreak="0">
     <w:nsid w:val="31971ECB"/>
     <w:multiLevelType w:val="hybridMultilevel"/>
     <w:tmpl w:val="1302A8B2"/>
@@ -16496,7 +16814,7 @@
       </w:pPr>
     </w:lvl>
   </w:abstractNum>
-  <w:abstractNum w:abstractNumId="11" w15:restartNumberingAfterBreak="0">
+  <w:abstractNum w:abstractNumId="13" w15:restartNumberingAfterBreak="0">
     <w:nsid w:val="33417D38"/>
     <w:multiLevelType w:val="hybridMultilevel"/>
     <w:tmpl w:val="E5906164"/>
@@ -16614,7 +16932,7 @@
       </w:pPr>
     </w:lvl>
   </w:abstractNum>
-  <w:abstractNum w:abstractNumId="12" w15:restartNumberingAfterBreak="0">
+  <w:abstractNum w:abstractNumId="14" w15:restartNumberingAfterBreak="0">
     <w:nsid w:val="3D5F2FD1"/>
     <w:multiLevelType w:val="hybridMultilevel"/>
     <w:tmpl w:val="C330AEF4"/>
@@ -16730,7 +17048,7 @@
       </w:pPr>
     </w:lvl>
   </w:abstractNum>
-  <w:abstractNum w:abstractNumId="13" w15:restartNumberingAfterBreak="0">
+  <w:abstractNum w:abstractNumId="15" w15:restartNumberingAfterBreak="0">
     <w:nsid w:val="42544D1C"/>
     <w:multiLevelType w:val="hybridMultilevel"/>
     <w:tmpl w:val="D1C2B5A0"/>
@@ -16820,7 +17138,7 @@
       </w:pPr>
     </w:lvl>
   </w:abstractNum>
-  <w:abstractNum w:abstractNumId="14" w15:restartNumberingAfterBreak="0">
+  <w:abstractNum w:abstractNumId="16" w15:restartNumberingAfterBreak="0">
     <w:nsid w:val="42DF1F77"/>
     <w:multiLevelType w:val="hybridMultilevel"/>
     <w:tmpl w:val="C330AEF4"/>
@@ -16936,7 +17254,124 @@
       </w:pPr>
     </w:lvl>
   </w:abstractNum>
-  <w:abstractNum w:abstractNumId="15" w15:restartNumberingAfterBreak="0">
+  <w:abstractNum w:abstractNumId="17" w15:restartNumberingAfterBreak="0">
+    <w:nsid w:val="5A87292B"/>
+    <w:multiLevelType w:val="hybridMultilevel"/>
+    <w:tmpl w:val="1466D3E8"/>
+    <w:lvl w:ilvl="0" w:tplc="0F90750E">
+      <w:start w:val="1"/>
+      <w:numFmt w:val="decimal"/>
+      <w:lvlText w:val="%1."/>
+      <w:lvlJc w:val="left"/>
+      <w:pPr>
+        <w:tabs>
+          <w:tab w:val="num" w:pos="720"/>
+        </w:tabs>
+        <w:ind w:left="720" w:hanging="360"/>
+      </w:pPr>
+      <w:rPr>
+        <w:b/>
+        <w:bCs w:val="0"/>
+      </w:rPr>
+    </w:lvl>
+    <w:lvl w:ilvl="1" w:tplc="040C0019" w:tentative="1">
+      <w:start w:val="1"/>
+      <w:numFmt w:val="lowerLetter"/>
+      <w:lvlText w:val="%2."/>
+      <w:lvlJc w:val="left"/>
+      <w:pPr>
+        <w:tabs>
+          <w:tab w:val="num" w:pos="1440"/>
+        </w:tabs>
+        <w:ind w:left="1440" w:hanging="360"/>
+      </w:pPr>
+    </w:lvl>
+    <w:lvl w:ilvl="2" w:tplc="040C001B" w:tentative="1">
+      <w:start w:val="1"/>
+      <w:numFmt w:val="lowerRoman"/>
+      <w:lvlText w:val="%3."/>
+      <w:lvlJc w:val="right"/>
+      <w:pPr>
+        <w:tabs>
+          <w:tab w:val="num" w:pos="2160"/>
+        </w:tabs>
+        <w:ind w:left="2160" w:hanging="180"/>
+      </w:pPr>
+    </w:lvl>
+    <w:lvl w:ilvl="3" w:tplc="040C000F" w:tentative="1">
+      <w:start w:val="1"/>
+      <w:numFmt w:val="decimal"/>
+      <w:lvlText w:val="%4."/>
+      <w:lvlJc w:val="left"/>
+      <w:pPr>
+        <w:tabs>
+          <w:tab w:val="num" w:pos="2880"/>
+        </w:tabs>
+        <w:ind w:left="2880" w:hanging="360"/>
+      </w:pPr>
+    </w:lvl>
+    <w:lvl w:ilvl="4" w:tplc="040C0019" w:tentative="1">
+      <w:start w:val="1"/>
+      <w:numFmt w:val="lowerLetter"/>
+      <w:lvlText w:val="%5."/>
+      <w:lvlJc w:val="left"/>
+      <w:pPr>
+        <w:tabs>
+          <w:tab w:val="num" w:pos="3600"/>
+        </w:tabs>
+        <w:ind w:left="3600" w:hanging="360"/>
+      </w:pPr>
+    </w:lvl>
+    <w:lvl w:ilvl="5" w:tplc="040C001B" w:tentative="1">
+      <w:start w:val="1"/>
+      <w:numFmt w:val="lowerRoman"/>
+      <w:lvlText w:val="%6."/>
+      <w:lvlJc w:val="right"/>
+      <w:pPr>
+        <w:tabs>
+          <w:tab w:val="num" w:pos="4320"/>
+        </w:tabs>
+        <w:ind w:left="4320" w:hanging="180"/>
+      </w:pPr>
+    </w:lvl>
+    <w:lvl w:ilvl="6" w:tplc="040C000F" w:tentative="1">
+      <w:start w:val="1"/>
+      <w:numFmt w:val="decimal"/>
+      <w:lvlText w:val="%7."/>
+      <w:lvlJc w:val="left"/>
+      <w:pPr>
+        <w:tabs>
+          <w:tab w:val="num" w:pos="5040"/>
+        </w:tabs>
+        <w:ind w:left="5040" w:hanging="360"/>
+      </w:pPr>
+    </w:lvl>
+    <w:lvl w:ilvl="7" w:tplc="040C0019" w:tentative="1">
+      <w:start w:val="1"/>
+      <w:numFmt w:val="lowerLetter"/>
+      <w:lvlText w:val="%8."/>
+      <w:lvlJc w:val="left"/>
+      <w:pPr>
+        <w:tabs>
+          <w:tab w:val="num" w:pos="5760"/>
+        </w:tabs>
+        <w:ind w:left="5760" w:hanging="360"/>
+      </w:pPr>
+    </w:lvl>
+    <w:lvl w:ilvl="8" w:tplc="040C001B" w:tentative="1">
+      <w:start w:val="1"/>
+      <w:numFmt w:val="lowerRoman"/>
+      <w:lvlText w:val="%9."/>
+      <w:lvlJc w:val="right"/>
+      <w:pPr>
+        <w:tabs>
+          <w:tab w:val="num" w:pos="6480"/>
+        </w:tabs>
+        <w:ind w:left="6480" w:hanging="180"/>
+      </w:pPr>
+    </w:lvl>
+  </w:abstractNum>
+  <w:abstractNum w:abstractNumId="18" w15:restartNumberingAfterBreak="0">
     <w:nsid w:val="5AF249D9"/>
     <w:multiLevelType w:val="hybridMultilevel"/>
     <w:tmpl w:val="B100E0D2"/>
@@ -17025,7 +17460,7 @@
       </w:pPr>
     </w:lvl>
   </w:abstractNum>
-  <w:abstractNum w:abstractNumId="16" w15:restartNumberingAfterBreak="0">
+  <w:abstractNum w:abstractNumId="19" w15:restartNumberingAfterBreak="0">
     <w:nsid w:val="5D931ABA"/>
     <w:multiLevelType w:val="hybridMultilevel"/>
     <w:tmpl w:val="E0F81030"/>
@@ -17111,7 +17546,7 @@
       </w:pPr>
     </w:lvl>
   </w:abstractNum>
-  <w:abstractNum w:abstractNumId="17" w15:restartNumberingAfterBreak="0">
+  <w:abstractNum w:abstractNumId="20" w15:restartNumberingAfterBreak="0">
     <w:nsid w:val="61F95B48"/>
     <w:multiLevelType w:val="hybridMultilevel"/>
     <w:tmpl w:val="BDC60A16"/>
@@ -17200,7 +17635,7 @@
       </w:pPr>
     </w:lvl>
   </w:abstractNum>
-  <w:abstractNum w:abstractNumId="18" w15:restartNumberingAfterBreak="0">
+  <w:abstractNum w:abstractNumId="21" w15:restartNumberingAfterBreak="0">
     <w:nsid w:val="6E823EAF"/>
     <w:multiLevelType w:val="hybridMultilevel"/>
     <w:tmpl w:val="186ADB40"/>
@@ -17292,7 +17727,7 @@
       </w:pPr>
     </w:lvl>
   </w:abstractNum>
-  <w:abstractNum w:abstractNumId="19" w15:restartNumberingAfterBreak="0">
+  <w:abstractNum w:abstractNumId="22" w15:restartNumberingAfterBreak="0">
     <w:nsid w:val="77B952D8"/>
     <w:multiLevelType w:val="multilevel"/>
     <w:tmpl w:val="C9BA7D00"/>
@@ -17408,64 +17843,73 @@
     </w:lvl>
   </w:abstractNum>
   <w:num w:numId="1">
-    <w:abstractNumId w:val="6"/>
+    <w:abstractNumId w:val="7"/>
   </w:num>
   <w:num w:numId="2">
-    <w:abstractNumId w:val="14"/>
+    <w:abstractNumId w:val="16"/>
   </w:num>
   <w:num w:numId="3">
-    <w:abstractNumId w:val="10"/>
+    <w:abstractNumId w:val="12"/>
   </w:num>
   <w:num w:numId="4">
     <w:abstractNumId w:val="1"/>
   </w:num>
   <w:num w:numId="5">
-    <w:abstractNumId w:val="5"/>
+    <w:abstractNumId w:val="6"/>
   </w:num>
   <w:num w:numId="6">
-    <w:abstractNumId w:val="8"/>
+    <w:abstractNumId w:val="9"/>
   </w:num>
   <w:num w:numId="7">
-    <w:abstractNumId w:val="16"/>
+    <w:abstractNumId w:val="19"/>
   </w:num>
   <w:num w:numId="8">
     <w:abstractNumId w:val="3"/>
   </w:num>
   <w:num w:numId="9">
-    <w:abstractNumId w:val="17"/>
+    <w:abstractNumId w:val="20"/>
   </w:num>
   <w:num w:numId="10">
     <w:abstractNumId w:val="0"/>
   </w:num>
   <w:num w:numId="11">
-    <w:abstractNumId w:val="9"/>
+    <w:abstractNumId w:val="10"/>
   </w:num>
   <w:num w:numId="12">
-    <w:abstractNumId w:val="13"/>
+    <w:abstractNumId w:val="15"/>
   </w:num>
   <w:num w:numId="13">
-    <w:abstractNumId w:val="12"/>
+    <w:abstractNumId w:val="14"/>
   </w:num>
   <w:num w:numId="14">
-    <w:abstractNumId w:val="19"/>
+    <w:abstractNumId w:val="22"/>
   </w:num>
   <w:num w:numId="15">
-    <w:abstractNumId w:val="7"/>
+    <w:abstractNumId w:val="8"/>
   </w:num>
   <w:num w:numId="16">
     <w:abstractNumId w:val="2"/>
   </w:num>
   <w:num w:numId="17">
-    <w:abstractNumId w:val="15"/>
+    <w:abstractNumId w:val="18"/>
   </w:num>
   <w:num w:numId="18">
-    <w:abstractNumId w:val="18"/>
+    <w:abstractNumId w:val="21"/>
   </w:num>
   <w:num w:numId="19">
-    <w:abstractNumId w:val="11"/>
+    <w:abstractNumId w:val="13"/>
   </w:num>
   <w:num w:numId="20">
     <w:abstractNumId w:val="4"/>
+  </w:num>
+  <w:num w:numId="21">
+    <w:abstractNumId w:val="5"/>
+  </w:num>
+  <w:num w:numId="22">
+    <w:abstractNumId w:val="11"/>
+  </w:num>
+  <w:num w:numId="23">
+    <w:abstractNumId w:val="17"/>
   </w:num>
 </w:numbering>
 </file>
@@ -18337,7 +18781,7 @@
 </file>
 
 <file path=customXml/itemProps1.xml><?xml version="1.0" encoding="utf-8"?>
-<ds:datastoreItem xmlns:ds="http://schemas.openxmlformats.org/officeDocument/2006/customXml" ds:itemID="{FB83C33A-27B7-4559-ABE7-11B237F88077}">
+<ds:datastoreItem xmlns:ds="http://schemas.openxmlformats.org/officeDocument/2006/customXml" ds:itemID="{991C358B-F879-497E-94ED-5716D78A2C7C}">
   <ds:schemaRefs>
     <ds:schemaRef ds:uri="http://schemas.openxmlformats.org/officeDocument/2006/bibliography"/>
   </ds:schemaRefs>

</xml_diff>